<commit_message>
Add Interview & Hernieuwde opdracht
</commit_message>
<xml_diff>
--- a/Kt1/WP1.1/Interview.docx
+++ b/Kt1/WP1.1/Interview.docx
@@ -79,6 +79,7 @@
       <w:pPr>
         <w:pStyle w:val="Kop1"/>
         <w:rPr>
+          <w:rFonts w:asciiTheme="minorHAnsi" w:hAnsiTheme="minorHAnsi"/>
           <w:b/>
           <w:color w:val="000000" w:themeColor="text1"/>
           <w:sz w:val="72"/>
@@ -86,8 +87,10 @@
         </w:rPr>
       </w:pPr>
       <w:bookmarkStart w:id="2" w:name="_Toc444167581"/>
-      <w:r>
-        <w:rPr>
+      <w:bookmarkStart w:id="3" w:name="_Toc448131392"/>
+      <w:r>
+        <w:rPr>
+          <w:rFonts w:asciiTheme="minorHAnsi" w:hAnsiTheme="minorHAnsi"/>
           <w:b/>
           <w:color w:val="000000" w:themeColor="text1"/>
           <w:sz w:val="72"/>
@@ -97,6 +100,7 @@
         <w:t>Titel vervolgblad</w:t>
       </w:r>
       <w:bookmarkEnd w:id="2"/>
+      <w:bookmarkEnd w:id="3"/>
     </w:p>
     <w:tbl>
       <w:tblPr>
@@ -230,11 +234,66 @@
                 <w:rFonts w:cs="Consolas"/>
               </w:rPr>
             </w:pPr>
-            <w:r>
-              <w:rPr>
-                <w:rFonts w:cs="Consolas"/>
-              </w:rPr>
-              <w:t>Sandra Vermeulen</w:t>
+            <w:proofErr w:type="spellStart"/>
+            <w:r>
+              <w:rPr>
+                <w:rFonts w:cs="Consolas"/>
+              </w:rPr>
+              <w:t>Jarno</w:t>
+            </w:r>
+            <w:proofErr w:type="spellEnd"/>
+            <w:r>
+              <w:rPr>
+                <w:rFonts w:cs="Consolas"/>
+              </w:rPr>
+              <w:t xml:space="preserve"> van </w:t>
+            </w:r>
+            <w:proofErr w:type="spellStart"/>
+            <w:r>
+              <w:rPr>
+                <w:rFonts w:cs="Consolas"/>
+              </w:rPr>
+              <w:t>Rootselaar</w:t>
+            </w:r>
+            <w:proofErr w:type="spellEnd"/>
+          </w:p>
+        </w:tc>
+      </w:tr>
+      <w:tr>
+        <w:tc>
+          <w:tcPr>
+            <w:tcW w:w="4394" w:type="dxa"/>
+          </w:tcPr>
+          <w:p>
+            <w:pPr>
+              <w:rPr>
+                <w:rFonts w:cs="Consolas"/>
+              </w:rPr>
+            </w:pPr>
+            <w:r>
+              <w:rPr>
+                <w:rFonts w:cs="Consolas"/>
+              </w:rPr>
+              <w:t>Tussenpersoon:</w:t>
+            </w:r>
+          </w:p>
+        </w:tc>
+        <w:tc>
+          <w:tcPr>
+            <w:tcW w:w="5954" w:type="dxa"/>
+            <w:gridSpan w:val="2"/>
+          </w:tcPr>
+          <w:p>
+            <w:pPr>
+              <w:rPr>
+                <w:rFonts w:cs="Consolas"/>
+              </w:rPr>
+            </w:pPr>
+            <w:r>
+              <w:rPr>
+                <w:rFonts w:cs="Consolas"/>
+              </w:rPr>
+              <w:t>Monique Landsberger</w:t>
             </w:r>
           </w:p>
         </w:tc>
@@ -528,13 +587,7 @@
               <w:rPr>
                 <w:rFonts w:cs="Consolas"/>
               </w:rPr>
-              <w:t>Mike Kooistra</w:t>
-            </w:r>
-            <w:r>
-              <w:rPr>
-                <w:rFonts w:cs="Consolas"/>
-              </w:rPr>
-              <w:t>, Ricky van den Berg</w:t>
+              <w:t>Mike Kooistra, Ricky van den Berg</w:t>
             </w:r>
           </w:p>
         </w:tc>
@@ -612,13 +665,7 @@
               <w:rPr>
                 <w:rFonts w:cs="Consolas"/>
               </w:rPr>
-              <w:t>179702</w:t>
-            </w:r>
-            <w:r>
-              <w:rPr>
-                <w:rFonts w:cs="Consolas"/>
-              </w:rPr>
-              <w:t>, 196626</w:t>
+              <w:t>179702, 196626</w:t>
             </w:r>
           </w:p>
         </w:tc>
@@ -1128,31 +1175,29 @@
       <w:pPr>
         <w:pStyle w:val="Kop1"/>
         <w:rPr>
-          <w:rFonts w:ascii="Arial" w:hAnsi="Arial" w:cs="Arial"/>
-          <w:sz w:val="24"/>
-          <w:szCs w:val="24"/>
-        </w:rPr>
-      </w:pPr>
-      <w:bookmarkStart w:id="3" w:name="_GoBack"/>
-      <w:bookmarkStart w:id="4" w:name="_Toc444504709"/>
+          <w:rFonts w:asciiTheme="minorHAnsi" w:hAnsiTheme="minorHAnsi"/>
+        </w:rPr>
+      </w:pPr>
+      <w:bookmarkStart w:id="4" w:name="_GoBack"/>
+      <w:bookmarkStart w:id="5" w:name="_Toc444504709"/>
+      <w:bookmarkStart w:id="6" w:name="_Toc448131393"/>
       <w:bookmarkEnd w:id="0"/>
       <w:bookmarkEnd w:id="1"/>
-      <w:bookmarkEnd w:id="3"/>
-      <w:r>
-        <w:rPr>
-          <w:rFonts w:ascii="Arial" w:hAnsi="Arial" w:cs="Arial"/>
-          <w:sz w:val="24"/>
-          <w:szCs w:val="24"/>
+      <w:bookmarkEnd w:id="4"/>
+      <w:r>
+        <w:rPr>
+          <w:rFonts w:asciiTheme="minorHAnsi" w:hAnsiTheme="minorHAnsi"/>
         </w:rPr>
         <w:lastRenderedPageBreak/>
         <w:t>Verslag</w:t>
       </w:r>
-      <w:bookmarkEnd w:id="4"/>
+      <w:bookmarkEnd w:id="5"/>
+      <w:bookmarkEnd w:id="6"/>
     </w:p>
     <w:p>
       <w:pPr>
         <w:rPr>
-          <w:rFonts w:ascii="Arial" w:hAnsi="Arial" w:cs="Arial"/>
+          <w:rFonts w:cs="Arial"/>
           <w:sz w:val="24"/>
           <w:szCs w:val="24"/>
         </w:rPr>
@@ -1166,7 +1211,7 @@
           <w:numId w:val="2"/>
         </w:numPr>
         <w:rPr>
-          <w:rFonts w:ascii="Arial" w:hAnsi="Arial" w:cs="Arial"/>
+          <w:rFonts w:cs="Arial"/>
           <w:b/>
           <w:sz w:val="24"/>
           <w:szCs w:val="24"/>
@@ -1174,7 +1219,7 @@
       </w:pPr>
       <w:r>
         <w:rPr>
-          <w:rFonts w:ascii="Arial" w:hAnsi="Arial" w:cs="Arial"/>
+          <w:rFonts w:cs="Arial"/>
           <w:b/>
           <w:sz w:val="24"/>
           <w:szCs w:val="24"/>
@@ -1186,14 +1231,14 @@
       <w:pPr>
         <w:pStyle w:val="Lijstalinea"/>
         <w:rPr>
-          <w:rFonts w:ascii="Arial" w:hAnsi="Arial" w:cs="Arial"/>
-          <w:sz w:val="24"/>
-          <w:szCs w:val="24"/>
-        </w:rPr>
-      </w:pPr>
-      <w:r>
-        <w:rPr>
-          <w:rFonts w:ascii="Arial" w:hAnsi="Arial" w:cs="Arial"/>
+          <w:rFonts w:cs="Arial"/>
+          <w:sz w:val="24"/>
+          <w:szCs w:val="24"/>
+        </w:rPr>
+      </w:pPr>
+      <w:r>
+        <w:rPr>
+          <w:rFonts w:cs="Arial"/>
           <w:sz w:val="24"/>
           <w:szCs w:val="24"/>
         </w:rPr>
@@ -1201,7 +1246,7 @@
       </w:r>
       <w:r>
         <w:rPr>
-          <w:rFonts w:ascii="Arial" w:hAnsi="Arial" w:cs="Arial"/>
+          <w:rFonts w:cs="Arial"/>
           <w:sz w:val="24"/>
           <w:szCs w:val="24"/>
         </w:rPr>
@@ -1216,14 +1261,14 @@
           <w:numId w:val="1"/>
         </w:numPr>
         <w:rPr>
-          <w:rFonts w:ascii="Arial" w:hAnsi="Arial" w:cs="Arial"/>
-          <w:sz w:val="24"/>
-          <w:szCs w:val="24"/>
-        </w:rPr>
-      </w:pPr>
-      <w:r>
-        <w:rPr>
-          <w:rFonts w:ascii="Arial" w:hAnsi="Arial" w:cs="Arial"/>
+          <w:rFonts w:cs="Arial"/>
+          <w:sz w:val="24"/>
+          <w:szCs w:val="24"/>
+        </w:rPr>
+      </w:pPr>
+      <w:r>
+        <w:rPr>
+          <w:rFonts w:cs="Arial"/>
           <w:b/>
           <w:sz w:val="24"/>
           <w:szCs w:val="24"/>
@@ -1232,7 +1277,7 @@
       </w:r>
       <w:r>
         <w:rPr>
-          <w:rFonts w:ascii="Arial" w:hAnsi="Arial" w:cs="Arial"/>
+          <w:rFonts w:cs="Arial"/>
           <w:sz w:val="24"/>
           <w:szCs w:val="24"/>
         </w:rPr>
@@ -1244,7 +1289,7 @@
       <w:pPr>
         <w:pStyle w:val="Lijstalinea"/>
         <w:rPr>
-          <w:rFonts w:ascii="Arial" w:hAnsi="Arial" w:cs="Arial"/>
+          <w:rFonts w:cs="Arial"/>
           <w:sz w:val="24"/>
           <w:szCs w:val="24"/>
         </w:rPr>
@@ -1258,14 +1303,14 @@
           <w:numId w:val="1"/>
         </w:numPr>
         <w:rPr>
-          <w:rFonts w:ascii="Arial" w:hAnsi="Arial" w:cs="Arial"/>
-          <w:sz w:val="24"/>
-          <w:szCs w:val="24"/>
-        </w:rPr>
-      </w:pPr>
-      <w:r>
-        <w:rPr>
-          <w:rFonts w:ascii="Arial" w:hAnsi="Arial" w:cs="Arial"/>
+          <w:rFonts w:cs="Arial"/>
+          <w:sz w:val="24"/>
+          <w:szCs w:val="24"/>
+        </w:rPr>
+      </w:pPr>
+      <w:r>
+        <w:rPr>
+          <w:rFonts w:cs="Arial"/>
           <w:b/>
           <w:sz w:val="24"/>
           <w:szCs w:val="24"/>
@@ -1274,7 +1319,7 @@
       </w:r>
       <w:r>
         <w:rPr>
-          <w:rFonts w:ascii="Arial" w:hAnsi="Arial" w:cs="Arial"/>
+          <w:rFonts w:cs="Arial"/>
           <w:sz w:val="24"/>
           <w:szCs w:val="24"/>
         </w:rPr>
@@ -1284,7 +1329,7 @@
       <w:proofErr w:type="spellStart"/>
       <w:r>
         <w:rPr>
-          <w:rFonts w:ascii="Arial" w:hAnsi="Arial" w:cs="Arial"/>
+          <w:rFonts w:cs="Arial"/>
           <w:sz w:val="24"/>
           <w:szCs w:val="24"/>
         </w:rPr>
@@ -1293,7 +1338,7 @@
       <w:proofErr w:type="spellEnd"/>
       <w:r>
         <w:rPr>
-          <w:rFonts w:ascii="Arial" w:hAnsi="Arial" w:cs="Arial"/>
+          <w:rFonts w:cs="Arial"/>
           <w:sz w:val="24"/>
           <w:szCs w:val="24"/>
         </w:rPr>
@@ -1301,7 +1346,7 @@
       </w:r>
       <w:r>
         <w:rPr>
-          <w:rFonts w:ascii="Arial" w:hAnsi="Arial" w:cs="Arial"/>
+          <w:rFonts w:cs="Arial"/>
           <w:sz w:val="24"/>
           <w:szCs w:val="24"/>
         </w:rPr>
@@ -1311,7 +1356,7 @@
       <w:proofErr w:type="spellStart"/>
       <w:r>
         <w:rPr>
-          <w:rFonts w:ascii="Arial" w:hAnsi="Arial" w:cs="Arial"/>
+          <w:rFonts w:cs="Arial"/>
           <w:sz w:val="24"/>
           <w:szCs w:val="24"/>
         </w:rPr>
@@ -1320,7 +1365,7 @@
       <w:proofErr w:type="spellEnd"/>
       <w:r>
         <w:rPr>
-          <w:rFonts w:ascii="Arial" w:hAnsi="Arial" w:cs="Arial"/>
+          <w:rFonts w:cs="Arial"/>
           <w:sz w:val="24"/>
           <w:szCs w:val="24"/>
         </w:rPr>
@@ -1335,14 +1380,14 @@
           <w:numId w:val="1"/>
         </w:numPr>
         <w:rPr>
-          <w:rFonts w:ascii="Arial" w:hAnsi="Arial" w:cs="Arial"/>
-          <w:sz w:val="24"/>
-          <w:szCs w:val="24"/>
-        </w:rPr>
-      </w:pPr>
-      <w:r>
-        <w:rPr>
-          <w:rFonts w:ascii="Arial" w:hAnsi="Arial" w:cs="Arial"/>
+          <w:rFonts w:cs="Arial"/>
+          <w:sz w:val="24"/>
+          <w:szCs w:val="24"/>
+        </w:rPr>
+      </w:pPr>
+      <w:r>
+        <w:rPr>
+          <w:rFonts w:cs="Arial"/>
           <w:b/>
           <w:sz w:val="24"/>
           <w:szCs w:val="24"/>
@@ -1351,7 +1396,7 @@
       </w:r>
       <w:r>
         <w:rPr>
-          <w:rFonts w:ascii="Arial" w:hAnsi="Arial" w:cs="Arial"/>
+          <w:rFonts w:cs="Arial"/>
           <w:sz w:val="24"/>
           <w:szCs w:val="24"/>
         </w:rPr>
@@ -1367,14 +1412,14 @@
           <w:numId w:val="1"/>
         </w:numPr>
         <w:rPr>
-          <w:rFonts w:ascii="Arial" w:hAnsi="Arial" w:cs="Arial"/>
-          <w:sz w:val="24"/>
-          <w:szCs w:val="24"/>
-        </w:rPr>
-      </w:pPr>
-      <w:r>
-        <w:rPr>
-          <w:rFonts w:ascii="Arial" w:hAnsi="Arial" w:cs="Arial"/>
+          <w:rFonts w:cs="Arial"/>
+          <w:sz w:val="24"/>
+          <w:szCs w:val="24"/>
+        </w:rPr>
+      </w:pPr>
+      <w:r>
+        <w:rPr>
+          <w:rFonts w:cs="Arial"/>
           <w:b/>
           <w:sz w:val="24"/>
           <w:szCs w:val="24"/>
@@ -1383,7 +1428,7 @@
       </w:r>
       <w:r>
         <w:rPr>
-          <w:rFonts w:ascii="Arial" w:hAnsi="Arial" w:cs="Arial"/>
+          <w:rFonts w:cs="Arial"/>
           <w:sz w:val="24"/>
           <w:szCs w:val="24"/>
         </w:rPr>
@@ -1392,7 +1437,7 @@
       </w:r>
       <w:r>
         <w:rPr>
-          <w:rFonts w:ascii="Arial" w:hAnsi="Arial" w:cs="Arial"/>
+          <w:rFonts w:cs="Arial"/>
           <w:sz w:val="24"/>
           <w:szCs w:val="24"/>
         </w:rPr>
@@ -1407,14 +1452,14 @@
           <w:numId w:val="1"/>
         </w:numPr>
         <w:rPr>
-          <w:rFonts w:ascii="Arial" w:hAnsi="Arial" w:cs="Arial"/>
-          <w:sz w:val="24"/>
-          <w:szCs w:val="24"/>
-        </w:rPr>
-      </w:pPr>
-      <w:r>
-        <w:rPr>
-          <w:rFonts w:ascii="Arial" w:hAnsi="Arial" w:cs="Arial"/>
+          <w:rFonts w:cs="Arial"/>
+          <w:sz w:val="24"/>
+          <w:szCs w:val="24"/>
+        </w:rPr>
+      </w:pPr>
+      <w:r>
+        <w:rPr>
+          <w:rFonts w:cs="Arial"/>
           <w:b/>
           <w:sz w:val="24"/>
           <w:szCs w:val="24"/>
@@ -1423,7 +1468,7 @@
       </w:r>
       <w:r>
         <w:rPr>
-          <w:rFonts w:ascii="Arial" w:hAnsi="Arial" w:cs="Arial"/>
+          <w:rFonts w:cs="Arial"/>
           <w:sz w:val="24"/>
           <w:szCs w:val="24"/>
         </w:rPr>
@@ -1433,7 +1478,7 @@
       <w:proofErr w:type="spellStart"/>
       <w:r>
         <w:rPr>
-          <w:rFonts w:ascii="Arial" w:hAnsi="Arial" w:cs="Arial"/>
+          <w:rFonts w:cs="Arial"/>
           <w:sz w:val="24"/>
           <w:szCs w:val="24"/>
         </w:rPr>
@@ -1442,7 +1487,7 @@
       <w:proofErr w:type="spellEnd"/>
       <w:r>
         <w:rPr>
-          <w:rFonts w:ascii="Arial" w:hAnsi="Arial" w:cs="Arial"/>
+          <w:rFonts w:cs="Arial"/>
           <w:sz w:val="24"/>
           <w:szCs w:val="24"/>
         </w:rPr>
@@ -1450,30 +1495,11 @@
       </w:r>
       <w:r>
         <w:rPr>
-          <w:rFonts w:ascii="Arial" w:hAnsi="Arial" w:cs="Arial"/>
+          <w:rFonts w:cs="Arial"/>
           <w:sz w:val="24"/>
           <w:szCs w:val="24"/>
         </w:rPr>
         <w:br/>
-      </w:r>
-    </w:p>
-    <w:p>
-      <w:pPr>
-        <w:rPr>
-          <w:rFonts w:ascii="Arial" w:hAnsi="Arial" w:cs="Arial"/>
-          <w:b/>
-          <w:sz w:val="24"/>
-          <w:szCs w:val="24"/>
-        </w:rPr>
-      </w:pPr>
-      <w:r>
-        <w:rPr>
-          <w:rFonts w:ascii="Arial" w:hAnsi="Arial" w:cs="Arial"/>
-          <w:b/>
-          <w:sz w:val="24"/>
-          <w:szCs w:val="24"/>
-        </w:rPr>
-        <w:br w:type="page"/>
       </w:r>
     </w:p>
     <w:p>
@@ -1484,29 +1510,55 @@
           <w:numId w:val="1"/>
         </w:numPr>
         <w:rPr>
-          <w:rFonts w:ascii="Arial" w:hAnsi="Arial" w:cs="Arial"/>
-          <w:sz w:val="24"/>
-          <w:szCs w:val="24"/>
-        </w:rPr>
-      </w:pPr>
-      <w:r>
-        <w:rPr>
-          <w:rFonts w:ascii="Arial" w:hAnsi="Arial" w:cs="Arial"/>
+          <w:rFonts w:cs="Arial"/>
+          <w:sz w:val="24"/>
+          <w:szCs w:val="24"/>
+        </w:rPr>
+      </w:pPr>
+      <w:r>
+        <w:rPr>
+          <w:rFonts w:cs="Arial"/>
           <w:b/>
           <w:sz w:val="24"/>
           <w:szCs w:val="24"/>
         </w:rPr>
-        <w:lastRenderedPageBreak/>
-        <w:t>Ik heb begrepen dat er een punten systeem aan de vragen hangt, kunt u dit uitleggen?</w:t>
-      </w:r>
-      <w:r>
-        <w:rPr>
-          <w:rFonts w:ascii="Arial" w:hAnsi="Arial" w:cs="Arial"/>
+        <w:t>Wat is de deadline van dit project?</w:t>
+      </w:r>
+      <w:r>
+        <w:rPr>
+          <w:rFonts w:cs="Arial"/>
+          <w:b/>
           <w:sz w:val="24"/>
           <w:szCs w:val="24"/>
         </w:rPr>
         <w:br/>
-        <w:t xml:space="preserve">- Elke vraag krijgt punten, </w:t>
+      </w:r>
+      <w:r>
+        <w:rPr>
+          <w:rFonts w:cs="Arial"/>
+          <w:sz w:val="24"/>
+          <w:szCs w:val="24"/>
+        </w:rPr>
+        <w:t>- De deadline is wanneer jullie de applicatie moeten opleveren.</w:t>
+      </w:r>
+    </w:p>
+    <w:p>
+      <w:pPr>
+        <w:rPr>
+          <w:rFonts w:cs="Arial"/>
+          <w:b/>
+          <w:sz w:val="24"/>
+          <w:szCs w:val="24"/>
+        </w:rPr>
+      </w:pPr>
+      <w:r>
+        <w:rPr>
+          <w:rFonts w:cs="Arial"/>
+          <w:b/>
+          <w:sz w:val="24"/>
+          <w:szCs w:val="24"/>
+        </w:rPr>
+        <w:br w:type="page"/>
       </w:r>
     </w:p>
     <w:p>
@@ -1517,28 +1569,29 @@
           <w:numId w:val="1"/>
         </w:numPr>
         <w:rPr>
-          <w:rFonts w:ascii="Arial" w:hAnsi="Arial" w:cs="Arial"/>
-          <w:sz w:val="24"/>
-          <w:szCs w:val="24"/>
-        </w:rPr>
-      </w:pPr>
-      <w:r>
-        <w:rPr>
-          <w:rFonts w:ascii="Arial" w:hAnsi="Arial" w:cs="Arial"/>
+          <w:rFonts w:cs="Arial"/>
+          <w:sz w:val="24"/>
+          <w:szCs w:val="24"/>
+        </w:rPr>
+      </w:pPr>
+      <w:r>
+        <w:rPr>
+          <w:rFonts w:cs="Arial"/>
           <w:b/>
           <w:sz w:val="24"/>
           <w:szCs w:val="24"/>
         </w:rPr>
-        <w:t>Hoe kom ik aan de vragen?</w:t>
-      </w:r>
-      <w:r>
-        <w:rPr>
-          <w:rFonts w:ascii="Arial" w:hAnsi="Arial" w:cs="Arial"/>
+        <w:lastRenderedPageBreak/>
+        <w:t>Ik heb begrepen dat er een punten systeem aan de vragen hangt, kunt u dit uitleggen?</w:t>
+      </w:r>
+      <w:r>
+        <w:rPr>
+          <w:rFonts w:cs="Arial"/>
           <w:sz w:val="24"/>
           <w:szCs w:val="24"/>
         </w:rPr>
         <w:br/>
-        <w:t>- De vragen lever ik binnenkort via mail.</w:t>
+        <w:t xml:space="preserve">- Elke vraag krijgt punten, </w:t>
       </w:r>
     </w:p>
     <w:p>
@@ -1549,36 +1602,28 @@
           <w:numId w:val="1"/>
         </w:numPr>
         <w:rPr>
-          <w:rFonts w:ascii="Arial" w:hAnsi="Arial" w:cs="Arial"/>
-          <w:sz w:val="24"/>
-          <w:szCs w:val="24"/>
-        </w:rPr>
-      </w:pPr>
-      <w:r>
-        <w:rPr>
-          <w:rFonts w:ascii="Arial" w:hAnsi="Arial" w:cs="Arial"/>
+          <w:rFonts w:cs="Arial"/>
+          <w:sz w:val="24"/>
+          <w:szCs w:val="24"/>
+        </w:rPr>
+      </w:pPr>
+      <w:r>
+        <w:rPr>
+          <w:rFonts w:cs="Arial"/>
           <w:b/>
           <w:sz w:val="24"/>
           <w:szCs w:val="24"/>
         </w:rPr>
-        <w:t>Hoe ziet u de vergelijking van de resultaten met de vorige resultaten het liefst terug in de applicatie?</w:t>
-      </w:r>
-      <w:r>
-        <w:rPr>
-          <w:rFonts w:ascii="Arial" w:hAnsi="Arial" w:cs="Arial"/>
-          <w:sz w:val="24"/>
-          <w:szCs w:val="24"/>
-        </w:rPr>
-        <w:t xml:space="preserve"> </w:t>
-      </w:r>
-      <w:r>
-        <w:rPr>
-          <w:rFonts w:ascii="Arial" w:hAnsi="Arial" w:cs="Arial"/>
+        <w:t>Hoe kom ik aan de vragen?</w:t>
+      </w:r>
+      <w:r>
+        <w:rPr>
+          <w:rFonts w:cs="Arial"/>
           <w:sz w:val="24"/>
           <w:szCs w:val="24"/>
         </w:rPr>
         <w:br/>
-        <w:t>Het liefst met 2 cijfers naast elkaar.</w:t>
+        <w:t>- De vragen lever ik binnenkort via mail.</w:t>
       </w:r>
     </w:p>
     <w:p>
@@ -1589,28 +1634,36 @@
           <w:numId w:val="1"/>
         </w:numPr>
         <w:rPr>
-          <w:rFonts w:ascii="Arial" w:hAnsi="Arial" w:cs="Arial"/>
-          <w:sz w:val="24"/>
-          <w:szCs w:val="24"/>
-        </w:rPr>
-      </w:pPr>
-      <w:r>
-        <w:rPr>
-          <w:rFonts w:ascii="Arial" w:hAnsi="Arial" w:cs="Arial"/>
+          <w:rFonts w:cs="Arial"/>
+          <w:sz w:val="24"/>
+          <w:szCs w:val="24"/>
+        </w:rPr>
+      </w:pPr>
+      <w:r>
+        <w:rPr>
+          <w:rFonts w:cs="Arial"/>
           <w:b/>
           <w:sz w:val="24"/>
           <w:szCs w:val="24"/>
         </w:rPr>
-        <w:t>Kunt u iets vertellen over het design van de applicatie? Waar de knoppen moeten komen te staan, lettertype, kleuren, logo's.</w:t>
-      </w:r>
-      <w:r>
-        <w:rPr>
-          <w:rFonts w:ascii="Arial" w:hAnsi="Arial" w:cs="Arial"/>
+        <w:t>Hoe ziet u de vergelijking van de resultaten met de vorige resultaten het liefst terug in de applicatie?</w:t>
+      </w:r>
+      <w:r>
+        <w:rPr>
+          <w:rFonts w:cs="Arial"/>
+          <w:sz w:val="24"/>
+          <w:szCs w:val="24"/>
+        </w:rPr>
+        <w:t xml:space="preserve"> </w:t>
+      </w:r>
+      <w:r>
+        <w:rPr>
+          <w:rFonts w:cs="Arial"/>
           <w:sz w:val="24"/>
           <w:szCs w:val="24"/>
         </w:rPr>
         <w:br/>
-        <w:t>Ik wil het een simpele applicatie houden, zo weinig mogelijk knoppen. 1 om te starten, 1 om steeds naar de volgende 10 vragen te gaan, en 1 om alles in te leveren.</w:t>
+        <w:t>Het liefst met 2 cijfers naast elkaar.</w:t>
       </w:r>
     </w:p>
     <w:p>
@@ -1621,28 +1674,28 @@
           <w:numId w:val="1"/>
         </w:numPr>
         <w:rPr>
-          <w:rFonts w:ascii="Arial" w:hAnsi="Arial" w:cs="Arial"/>
-          <w:sz w:val="24"/>
-          <w:szCs w:val="24"/>
-        </w:rPr>
-      </w:pPr>
-      <w:r>
-        <w:rPr>
-          <w:rFonts w:ascii="Arial" w:hAnsi="Arial" w:cs="Arial"/>
+          <w:rFonts w:cs="Arial"/>
+          <w:sz w:val="24"/>
+          <w:szCs w:val="24"/>
+        </w:rPr>
+      </w:pPr>
+      <w:r>
+        <w:rPr>
+          <w:rFonts w:cs="Arial"/>
           <w:b/>
           <w:sz w:val="24"/>
           <w:szCs w:val="24"/>
         </w:rPr>
-        <w:t>Zou u voortgang van de vragen willen terug zien? bijvoorbeeld 15/40.</w:t>
-      </w:r>
-      <w:r>
-        <w:rPr>
-          <w:rFonts w:ascii="Arial" w:hAnsi="Arial" w:cs="Arial"/>
+        <w:t>Kunt u iets vertellen over het design van de applicatie? Waar de knoppen moeten komen te staan, lettertype, kleuren, logo's.</w:t>
+      </w:r>
+      <w:r>
+        <w:rPr>
+          <w:rFonts w:cs="Arial"/>
           <w:sz w:val="24"/>
           <w:szCs w:val="24"/>
         </w:rPr>
         <w:br/>
-        <w:t>Ja, maar dan liever in procenten. 25% per 10 vragen.</w:t>
+        <w:t>Ik wil het een simpele applicatie houden, zo weinig mogelijk knoppen. 1 om te starten, 1 om steeds naar de volgende 10 vragen te gaan, en 1 om alles in te leveren.</w:t>
       </w:r>
     </w:p>
     <w:p>
@@ -1653,23 +1706,55 @@
           <w:numId w:val="1"/>
         </w:numPr>
         <w:rPr>
-          <w:rFonts w:ascii="Arial" w:hAnsi="Arial" w:cs="Arial"/>
-          <w:sz w:val="24"/>
-          <w:szCs w:val="24"/>
-        </w:rPr>
-      </w:pPr>
-      <w:r>
-        <w:rPr>
-          <w:rFonts w:ascii="Arial" w:hAnsi="Arial" w:cs="Arial"/>
+          <w:rFonts w:cs="Arial"/>
+          <w:sz w:val="24"/>
+          <w:szCs w:val="24"/>
+        </w:rPr>
+      </w:pPr>
+      <w:r>
+        <w:rPr>
+          <w:rFonts w:cs="Arial"/>
           <w:b/>
           <w:sz w:val="24"/>
           <w:szCs w:val="24"/>
         </w:rPr>
+        <w:t>Zou u voortgang van de vragen willen terug zien? bijvoorbeeld 15/40.</w:t>
+      </w:r>
+      <w:r>
+        <w:rPr>
+          <w:rFonts w:cs="Arial"/>
+          <w:sz w:val="24"/>
+          <w:szCs w:val="24"/>
+        </w:rPr>
+        <w:br/>
+        <w:t>Ja, maar dan liever in procenten. 25% per 10 vragen.</w:t>
+      </w:r>
+    </w:p>
+    <w:p>
+      <w:pPr>
+        <w:pStyle w:val="Lijstalinea"/>
+        <w:numPr>
+          <w:ilvl w:val="0"/>
+          <w:numId w:val="1"/>
+        </w:numPr>
+        <w:rPr>
+          <w:rFonts w:cs="Arial"/>
+          <w:sz w:val="24"/>
+          <w:szCs w:val="24"/>
+        </w:rPr>
+      </w:pPr>
+      <w:r>
+        <w:rPr>
+          <w:rFonts w:cs="Arial"/>
+          <w:b/>
+          <w:sz w:val="24"/>
+          <w:szCs w:val="24"/>
+        </w:rPr>
         <w:t>Mogen de gegevens lokaal (dus op de telefoon zelf) worden opgeslagen?</w:t>
       </w:r>
       <w:r>
         <w:rPr>
-          <w:rFonts w:ascii="Arial" w:hAnsi="Arial" w:cs="Arial"/>
+          <w:rFonts w:cs="Arial"/>
           <w:sz w:val="24"/>
           <w:szCs w:val="24"/>
         </w:rPr>
@@ -1680,364 +1765,10 @@
     <w:p>
       <w:pPr>
         <w:rPr>
-          <w:rFonts w:ascii="Arial" w:eastAsiaTheme="majorEastAsia" w:hAnsi="Arial" w:cs="Arial"/>
+          <w:rFonts w:eastAsiaTheme="majorEastAsia" w:cs="Arial"/>
           <w:color w:val="2E74B5" w:themeColor="accent1" w:themeShade="BF"/>
           <w:sz w:val="32"/>
           <w:szCs w:val="32"/>
-        </w:rPr>
-      </w:pPr>
-      <w:bookmarkStart w:id="5" w:name="_Toc444504710"/>
-      <w:r>
-        <w:rPr>
-          <w:rFonts w:ascii="Arial" w:hAnsi="Arial" w:cs="Arial"/>
-        </w:rPr>
-        <w:br w:type="page"/>
-      </w:r>
-    </w:p>
-    <w:p>
-      <w:pPr>
-        <w:pStyle w:val="Kop1"/>
-        <w:rPr>
-          <w:rFonts w:ascii="Arial" w:hAnsi="Arial" w:cs="Arial"/>
-        </w:rPr>
-      </w:pPr>
-      <w:r>
-        <w:rPr>
-          <w:rFonts w:ascii="Arial" w:hAnsi="Arial" w:cs="Arial"/>
-        </w:rPr>
-        <w:lastRenderedPageBreak/>
-        <w:t>Samenvatting</w:t>
-      </w:r>
-      <w:bookmarkEnd w:id="5"/>
-    </w:p>
-    <w:p>
-      <w:pPr>
-        <w:rPr>
-          <w:rFonts w:ascii="Arial" w:hAnsi="Arial" w:cs="Arial"/>
-        </w:rPr>
-      </w:pPr>
-    </w:p>
-    <w:p>
-      <w:pPr>
-        <w:rPr>
-          <w:rFonts w:ascii="Arial" w:hAnsi="Arial" w:cs="Arial"/>
-          <w:sz w:val="24"/>
-          <w:szCs w:val="24"/>
-        </w:rPr>
-      </w:pPr>
-      <w:r>
-        <w:rPr>
-          <w:rFonts w:ascii="Arial" w:hAnsi="Arial" w:cs="Arial"/>
-          <w:sz w:val="24"/>
-          <w:szCs w:val="24"/>
-        </w:rPr>
-        <w:t>Het doel van de applicatie is om de automatisering te geven aan het geven van vragenlijsten aan cliënten.</w:t>
-      </w:r>
-      <w:r>
-        <w:rPr>
-          <w:rFonts w:ascii="Arial" w:hAnsi="Arial" w:cs="Arial"/>
-          <w:sz w:val="24"/>
-          <w:szCs w:val="24"/>
-        </w:rPr>
-        <w:br/>
-        <w:t>Dit zou opgelost kunnen worden d.m.v. een mobiele applicatie.</w:t>
-      </w:r>
-      <w:r>
-        <w:rPr>
-          <w:rFonts w:ascii="Arial" w:hAnsi="Arial" w:cs="Arial"/>
-          <w:sz w:val="24"/>
-          <w:szCs w:val="24"/>
-        </w:rPr>
-        <w:br/>
-      </w:r>
-    </w:p>
-    <w:p>
-      <w:pPr>
-        <w:rPr>
-          <w:rFonts w:ascii="Arial" w:hAnsi="Arial" w:cs="Arial"/>
-          <w:sz w:val="24"/>
-          <w:szCs w:val="24"/>
-        </w:rPr>
-      </w:pPr>
-      <w:r>
-        <w:rPr>
-          <w:rFonts w:ascii="Arial" w:hAnsi="Arial" w:cs="Arial"/>
-          <w:sz w:val="24"/>
-          <w:szCs w:val="24"/>
-        </w:rPr>
-        <w:t xml:space="preserve">De functie van de vragenlijsten is om te achterhalen of een cliënt psychisch vooruit aan het gaan is of achteruit, verbetering of verslechtering dus. </w:t>
-      </w:r>
-    </w:p>
-    <w:p>
-      <w:pPr>
-        <w:rPr>
-          <w:rFonts w:ascii="Arial" w:hAnsi="Arial" w:cs="Arial"/>
-          <w:sz w:val="24"/>
-          <w:szCs w:val="24"/>
-        </w:rPr>
-      </w:pPr>
-      <w:r>
-        <w:rPr>
-          <w:rFonts w:ascii="Arial" w:hAnsi="Arial" w:cs="Arial"/>
-          <w:sz w:val="24"/>
-          <w:szCs w:val="24"/>
-        </w:rPr>
-        <w:br/>
-        <w:t xml:space="preserve">De mobiele </w:t>
-      </w:r>
-      <w:proofErr w:type="spellStart"/>
-      <w:r>
-        <w:rPr>
-          <w:rFonts w:ascii="Arial" w:hAnsi="Arial" w:cs="Arial"/>
-          <w:sz w:val="24"/>
-          <w:szCs w:val="24"/>
-        </w:rPr>
-        <w:t>app</w:t>
-      </w:r>
-      <w:proofErr w:type="spellEnd"/>
-      <w:r>
-        <w:rPr>
-          <w:rFonts w:ascii="Arial" w:hAnsi="Arial" w:cs="Arial"/>
-          <w:sz w:val="24"/>
-          <w:szCs w:val="24"/>
-        </w:rPr>
-        <w:t xml:space="preserve"> moet het volgende bevatten:</w:t>
-      </w:r>
-    </w:p>
-    <w:p>
-      <w:pPr>
-        <w:pStyle w:val="Lijstalinea"/>
-        <w:numPr>
-          <w:ilvl w:val="0"/>
-          <w:numId w:val="3"/>
-        </w:numPr>
-        <w:ind w:left="142" w:firstLine="0"/>
-        <w:rPr>
-          <w:rFonts w:ascii="Arial" w:hAnsi="Arial" w:cs="Arial"/>
-          <w:sz w:val="24"/>
-          <w:szCs w:val="24"/>
-        </w:rPr>
-      </w:pPr>
-      <w:r>
-        <w:rPr>
-          <w:rFonts w:ascii="Arial" w:hAnsi="Arial" w:cs="Arial"/>
-          <w:sz w:val="24"/>
-          <w:szCs w:val="24"/>
-        </w:rPr>
-        <w:t>Vragen toevoegen, bewerken en verwijderen</w:t>
-      </w:r>
-    </w:p>
-    <w:p>
-      <w:pPr>
-        <w:pStyle w:val="Lijstalinea"/>
-        <w:numPr>
-          <w:ilvl w:val="0"/>
-          <w:numId w:val="3"/>
-        </w:numPr>
-        <w:ind w:left="142" w:firstLine="0"/>
-        <w:rPr>
-          <w:rFonts w:ascii="Arial" w:hAnsi="Arial" w:cs="Arial"/>
-          <w:sz w:val="24"/>
-          <w:szCs w:val="24"/>
-        </w:rPr>
-      </w:pPr>
-      <w:r>
-        <w:rPr>
-          <w:rFonts w:ascii="Arial" w:hAnsi="Arial" w:cs="Arial"/>
-          <w:sz w:val="24"/>
-          <w:szCs w:val="24"/>
-        </w:rPr>
-        <w:t>Gebruikers toevoegen, bewerken en verwijderen</w:t>
-      </w:r>
-    </w:p>
-    <w:p>
-      <w:pPr>
-        <w:pStyle w:val="Lijstalinea"/>
-        <w:numPr>
-          <w:ilvl w:val="0"/>
-          <w:numId w:val="3"/>
-        </w:numPr>
-        <w:ind w:left="142" w:firstLine="0"/>
-        <w:rPr>
-          <w:rFonts w:ascii="Arial" w:hAnsi="Arial" w:cs="Arial"/>
-          <w:sz w:val="24"/>
-          <w:szCs w:val="24"/>
-        </w:rPr>
-      </w:pPr>
-      <w:r>
-        <w:rPr>
-          <w:rFonts w:ascii="Arial" w:hAnsi="Arial" w:cs="Arial"/>
-          <w:sz w:val="24"/>
-          <w:szCs w:val="24"/>
-        </w:rPr>
-        <w:t>De huisstijl van GGZ Breburg moet worden aangehouden</w:t>
-      </w:r>
-    </w:p>
-    <w:p>
-      <w:pPr>
-        <w:pStyle w:val="Lijstalinea"/>
-        <w:numPr>
-          <w:ilvl w:val="0"/>
-          <w:numId w:val="3"/>
-        </w:numPr>
-        <w:ind w:left="142" w:firstLine="0"/>
-        <w:rPr>
-          <w:rFonts w:ascii="Arial" w:hAnsi="Arial" w:cs="Arial"/>
-          <w:sz w:val="24"/>
-          <w:szCs w:val="24"/>
-        </w:rPr>
-      </w:pPr>
-      <w:r>
-        <w:rPr>
-          <w:rFonts w:ascii="Arial" w:hAnsi="Arial" w:cs="Arial"/>
-          <w:sz w:val="24"/>
-          <w:szCs w:val="24"/>
-        </w:rPr>
-        <w:t>Maximaal 10 vragen per pagina</w:t>
-      </w:r>
-    </w:p>
-    <w:p>
-      <w:pPr>
-        <w:pStyle w:val="Lijstalinea"/>
-        <w:numPr>
-          <w:ilvl w:val="0"/>
-          <w:numId w:val="3"/>
-        </w:numPr>
-        <w:ind w:left="142" w:firstLine="0"/>
-        <w:rPr>
-          <w:rFonts w:ascii="Arial" w:hAnsi="Arial" w:cs="Arial"/>
-          <w:sz w:val="24"/>
-          <w:szCs w:val="24"/>
-        </w:rPr>
-      </w:pPr>
-      <w:r>
-        <w:rPr>
-          <w:rFonts w:ascii="Arial" w:hAnsi="Arial" w:cs="Arial"/>
-          <w:sz w:val="24"/>
-          <w:szCs w:val="24"/>
-        </w:rPr>
-        <w:t>Punten aan de vragen kunnen koppelen</w:t>
-      </w:r>
-    </w:p>
-    <w:p>
-      <w:pPr>
-        <w:pStyle w:val="Lijstalinea"/>
-        <w:numPr>
-          <w:ilvl w:val="0"/>
-          <w:numId w:val="3"/>
-        </w:numPr>
-        <w:ind w:left="142" w:firstLine="0"/>
-        <w:rPr>
-          <w:rFonts w:ascii="Arial" w:hAnsi="Arial" w:cs="Arial"/>
-          <w:sz w:val="24"/>
-          <w:szCs w:val="24"/>
-        </w:rPr>
-      </w:pPr>
-      <w:r>
-        <w:rPr>
-          <w:rFonts w:ascii="Arial" w:hAnsi="Arial" w:cs="Arial"/>
-          <w:sz w:val="24"/>
-          <w:szCs w:val="24"/>
-        </w:rPr>
-        <w:t>Logo van het GGZ Bovenaan de applicatie</w:t>
-      </w:r>
-    </w:p>
-    <w:p>
-      <w:pPr>
-        <w:pStyle w:val="Lijstalinea"/>
-        <w:numPr>
-          <w:ilvl w:val="0"/>
-          <w:numId w:val="3"/>
-        </w:numPr>
-        <w:ind w:left="142" w:firstLine="0"/>
-        <w:rPr>
-          <w:rFonts w:ascii="Arial" w:hAnsi="Arial" w:cs="Arial"/>
-          <w:sz w:val="24"/>
-          <w:szCs w:val="24"/>
-        </w:rPr>
-      </w:pPr>
-      <w:r>
-        <w:rPr>
-          <w:rFonts w:ascii="Arial" w:hAnsi="Arial" w:cs="Arial"/>
-          <w:sz w:val="24"/>
-          <w:szCs w:val="24"/>
-        </w:rPr>
-        <w:t>Scroll opties moeten er zijn, van onder naar boven en terug</w:t>
-      </w:r>
-    </w:p>
-    <w:p>
-      <w:pPr>
-        <w:pStyle w:val="Lijstalinea"/>
-        <w:numPr>
-          <w:ilvl w:val="0"/>
-          <w:numId w:val="3"/>
-        </w:numPr>
-        <w:ind w:left="142" w:firstLine="0"/>
-        <w:rPr>
-          <w:rFonts w:ascii="Arial" w:hAnsi="Arial" w:cs="Arial"/>
-          <w:sz w:val="24"/>
-          <w:szCs w:val="24"/>
-        </w:rPr>
-      </w:pPr>
-      <w:r>
-        <w:rPr>
-          <w:rFonts w:ascii="Arial" w:hAnsi="Arial" w:cs="Arial"/>
-          <w:sz w:val="24"/>
-          <w:szCs w:val="24"/>
-        </w:rPr>
-        <w:t>Vergelijking van 2 resultaten</w:t>
-      </w:r>
-    </w:p>
-    <w:p>
-      <w:pPr>
-        <w:pStyle w:val="Lijstalinea"/>
-        <w:numPr>
-          <w:ilvl w:val="0"/>
-          <w:numId w:val="3"/>
-        </w:numPr>
-        <w:ind w:left="142" w:firstLine="0"/>
-        <w:rPr>
-          <w:rFonts w:ascii="Arial" w:hAnsi="Arial" w:cs="Arial"/>
-          <w:sz w:val="24"/>
-          <w:szCs w:val="24"/>
-        </w:rPr>
-      </w:pPr>
-      <w:r>
-        <w:rPr>
-          <w:rFonts w:ascii="Arial" w:hAnsi="Arial" w:cs="Arial"/>
-          <w:sz w:val="24"/>
-          <w:szCs w:val="24"/>
-        </w:rPr>
-        <w:t>Voortgang van de vragen in procenten</w:t>
-      </w:r>
-    </w:p>
-    <w:p>
-      <w:pPr>
-        <w:pStyle w:val="Lijstalinea"/>
-        <w:numPr>
-          <w:ilvl w:val="0"/>
-          <w:numId w:val="3"/>
-        </w:numPr>
-        <w:ind w:left="142" w:firstLine="0"/>
-        <w:rPr>
-          <w:rFonts w:ascii="Arial" w:hAnsi="Arial" w:cs="Arial"/>
-          <w:sz w:val="24"/>
-          <w:szCs w:val="24"/>
-        </w:rPr>
-      </w:pPr>
-      <w:r>
-        <w:rPr>
-          <w:rFonts w:ascii="Arial" w:hAnsi="Arial" w:cs="Arial"/>
-          <w:sz w:val="24"/>
-          <w:szCs w:val="24"/>
-        </w:rPr>
-        <w:t>Alle database gerelateerde informatie word lokaal op de mobiel opgeslagen in een XML bestand</w:t>
-      </w:r>
-    </w:p>
-    <w:p>
-      <w:pPr>
-        <w:rPr>
-          <w:rFonts w:cs="Consolas"/>
         </w:rPr>
       </w:pPr>
     </w:p>
@@ -3342,6 +3073,36 @@
       <w:contextualSpacing/>
     </w:pPr>
   </w:style>
+  <w:style w:type="paragraph" w:styleId="Ballontekst">
+    <w:name w:val="Balloon Text"/>
+    <w:basedOn w:val="Standaard"/>
+    <w:link w:val="BallontekstChar"/>
+    <w:uiPriority w:val="99"/>
+    <w:semiHidden/>
+    <w:unhideWhenUsed/>
+    <w:rsid w:val="00226877"/>
+    <w:pPr>
+      <w:spacing w:after="0" w:line="240" w:lineRule="auto"/>
+    </w:pPr>
+    <w:rPr>
+      <w:rFonts w:ascii="Tahoma" w:hAnsi="Tahoma" w:cs="Tahoma"/>
+      <w:sz w:val="16"/>
+      <w:szCs w:val="16"/>
+    </w:rPr>
+  </w:style>
+  <w:style w:type="character" w:customStyle="1" w:styleId="BallontekstChar">
+    <w:name w:val="Ballontekst Char"/>
+    <w:basedOn w:val="Standaardalinea-lettertype"/>
+    <w:link w:val="Ballontekst"/>
+    <w:uiPriority w:val="99"/>
+    <w:semiHidden/>
+    <w:rsid w:val="00226877"/>
+    <w:rPr>
+      <w:rFonts w:ascii="Tahoma" w:hAnsi="Tahoma" w:cs="Tahoma"/>
+      <w:sz w:val="16"/>
+      <w:szCs w:val="16"/>
+    </w:rPr>
+  </w:style>
 </w:styles>
 </file>
 
@@ -3600,7 +3361,7 @@
   <a:extraClrSchemeLst/>
   <a:extLst>
     <a:ext uri="{05A4C25C-085E-4340-85A3-A5531E510DB2}">
-      <thm15:themeFamily xmlns:thm15="http://schemas.microsoft.com/office/thememl/2012/main" xmlns="" name="Office Theme" id="{62F939B6-93AF-4DB8-9C6B-D6C7DFDC589F}" vid="{4A3C46E8-61CC-4603-A589-7422A47A8E4A}"/>
+      <thm15:themeFamily xmlns="" xmlns:thm15="http://schemas.microsoft.com/office/thememl/2012/main" name="Office Theme" id="{62F939B6-93AF-4DB8-9C6B-D6C7DFDC589F}" vid="{4A3C46E8-61CC-4603-A589-7422A47A8E4A}"/>
     </a:ext>
   </a:extLst>
 </a:theme>
@@ -3611,7 +3372,7 @@
 </file>
 
 <file path=customXml/itemProps1.xml><?xml version="1.0" encoding="utf-8"?>
-<ds:datastoreItem xmlns:ds="http://schemas.openxmlformats.org/officeDocument/2006/customXml" ds:itemID="{10E4250A-D65B-4AFC-A013-CF0F9C9931ED}">
+<ds:datastoreItem xmlns:ds="http://schemas.openxmlformats.org/officeDocument/2006/customXml" ds:itemID="{D3412831-7EAD-45A9-9547-2891B84B8EF5}">
   <ds:schemaRefs>
     <ds:schemaRef ds:uri="http://schemas.openxmlformats.org/officeDocument/2006/bibliography"/>
   </ds:schemaRefs>

</xml_diff>